<commit_message>
Dorada na word-u, dodavanje histograma
</commit_message>
<xml_diff>
--- a/Dipomski rad.docx
+++ b/Dipomski rad.docx
@@ -1075,13 +1075,7 @@
         <w:rPr>
           <w:lang w:val="sr-Latn-RS"/>
         </w:rPr>
-        <w:t>Postoji minimalni dataset registry</w:t>
-      </w:r>
-      <w:r>
-        <w:rPr>
-          <w:lang w:val="sr-Latn-RS"/>
-        </w:rPr>
-        <w:t>.</w:t>
+        <w:t>Postoji minimalni dataset registry.</w:t>
       </w:r>
     </w:p>
     <w:p>
@@ -1099,13 +1093,7 @@
         <w:rPr>
           <w:lang w:val="sr-Latn-RS"/>
         </w:rPr>
-        <w:t>Implementiran je pipeline od sirovih podataka do pripremljenih ulaza</w:t>
-      </w:r>
-      <w:r>
-        <w:rPr>
-          <w:lang w:val="sr-Latn-RS"/>
-        </w:rPr>
-        <w:t>.</w:t>
+        <w:t>Implementiran je pipeline od sirovih podataka do pripremljenih ulaza.</w:t>
       </w:r>
     </w:p>
     <w:p>
@@ -1123,13 +1111,7 @@
         <w:rPr>
           <w:lang w:val="sr-Latn-RS"/>
         </w:rPr>
-        <w:t>Generisani su početni profili i izveštaji</w:t>
-      </w:r>
-      <w:r>
-        <w:rPr>
-          <w:lang w:val="sr-Latn-RS"/>
-        </w:rPr>
-        <w:t>.</w:t>
+        <w:t>Generisani su početni profili i izveštaji.</w:t>
       </w:r>
     </w:p>
     <w:p>
@@ -1241,7 +1223,6 @@
     </w:p>
     <w:p>
       <w:pPr>
-        <w:ind w:left="360"/>
         <w:rPr>
           <w:lang w:val="sr-Latn-RS"/>
         </w:rPr>
@@ -1251,731 +1232,308 @@
           <w:lang w:val="sr-Latn-RS"/>
         </w:rPr>
         <w:t>U ovom radu korišćeno je više javno dostupnih skupova podataka kako bi se obuhvatila različita priroda medicinskih podataka: slike (histopatologija) i tabelarni klinički podaci. Izbor je napravljen tako da omogući poređenje pristupa, ali i da ostane praktičan za implementaciju end-to-end procesa: od sirovih fajlova do treniranja i evaluacije modela.</w:t>
+      </w:r>
+    </w:p>
+    <w:p>
+      <w:pPr>
+        <w:rPr>
+          <w:lang w:val="sr-Latn-RS"/>
+        </w:rPr>
+      </w:pPr>
+      <w:r>
+        <w:rPr>
+          <w:lang w:val="sr-Latn-RS"/>
+        </w:rPr>
+        <w:t>Tabela 2.1 prikazuje pregled korišćenih skupova podataka i osnovne karakteristike. Tačne brojnosti i distribucije biće dopunjene nakon profilisanja u okviru pipeline-a.</w:t>
       </w:r>
     </w:p>
     <w:tbl>
       <w:tblPr>
-        <w:tblpPr w:leftFromText="180" w:rightFromText="180" w:vertAnchor="text" w:horzAnchor="margin" w:tblpXSpec="center" w:tblpY="585"/>
-        <w:tblW w:w="11512" w:type="dxa"/>
+        <w:tblW w:w="0" w:type="auto"/>
         <w:tblLook w:val="04A0" w:firstRow="1" w:lastRow="0" w:firstColumn="1" w:lastColumn="0" w:noHBand="0" w:noVBand="1"/>
       </w:tblPr>
       <w:tblGrid>
-        <w:gridCol w:w="2247"/>
-        <w:gridCol w:w="2210"/>
-        <w:gridCol w:w="1850"/>
-        <w:gridCol w:w="2046"/>
-        <w:gridCol w:w="1670"/>
-        <w:gridCol w:w="1489"/>
+        <w:gridCol w:w="2042"/>
+        <w:gridCol w:w="1696"/>
+        <w:gridCol w:w="1712"/>
+        <w:gridCol w:w="1665"/>
+        <w:gridCol w:w="2245"/>
       </w:tblGrid>
       <w:tr>
-        <w:trPr>
-          <w:trHeight w:val="1097"/>
-        </w:trPr>
         <w:tc>
           <w:tcPr>
-            <w:tcW w:w="2247" w:type="dxa"/>
-            <w:vAlign w:val="bottom"/>
-            <w:hideMark/>
+            <w:tcW w:w="1872" w:type="dxa"/>
           </w:tcPr>
           <w:p>
-            <w:pPr>
-              <w:ind w:left="360"/>
-              <w:jc w:val="center"/>
-              <w:rPr>
-                <w:lang w:val="sr-Latn-RS"/>
-              </w:rPr>
-            </w:pPr>
-            <w:r>
-              <w:rPr>
-                <w:lang w:val="sr-Latn-RS"/>
-              </w:rPr>
+            <w:r>
               <w:t>Dataset</w:t>
             </w:r>
           </w:p>
         </w:tc>
         <w:tc>
           <w:tcPr>
-            <w:tcW w:w="2210" w:type="dxa"/>
-            <w:vAlign w:val="bottom"/>
-            <w:hideMark/>
+            <w:tcW w:w="1872" w:type="dxa"/>
           </w:tcPr>
           <w:p>
-            <w:pPr>
-              <w:ind w:left="360"/>
-              <w:jc w:val="center"/>
-              <w:rPr>
-                <w:lang w:val="sr-Latn-RS"/>
-              </w:rPr>
-            </w:pPr>
-            <w:r>
-              <w:rPr>
-                <w:lang w:val="sr-Latn-RS"/>
-              </w:rPr>
+            <w:r>
               <w:t>Tip</w:t>
             </w:r>
           </w:p>
         </w:tc>
         <w:tc>
           <w:tcPr>
-            <w:tcW w:w="1850" w:type="dxa"/>
-            <w:vAlign w:val="bottom"/>
-            <w:hideMark/>
+            <w:tcW w:w="1872" w:type="dxa"/>
           </w:tcPr>
           <w:p>
-            <w:pPr>
-              <w:ind w:left="360"/>
-              <w:jc w:val="center"/>
-              <w:rPr>
-                <w:lang w:val="sr-Latn-RS"/>
-              </w:rPr>
-            </w:pPr>
-            <w:r>
-              <w:rPr>
-                <w:lang w:val="sr-Latn-RS"/>
-              </w:rPr>
-              <w:t>Modalitet</w:t>
-            </w:r>
+            <w:proofErr w:type="spellStart"/>
+            <w:r>
+              <w:t>Broj</w:t>
+            </w:r>
+            <w:proofErr w:type="spellEnd"/>
+            <w:r>
+              <w:t xml:space="preserve"> </w:t>
+            </w:r>
+            <w:proofErr w:type="spellStart"/>
+            <w:r>
+              <w:t>uzoraka</w:t>
+            </w:r>
+            <w:proofErr w:type="spellEnd"/>
           </w:p>
         </w:tc>
         <w:tc>
           <w:tcPr>
-            <w:tcW w:w="2046" w:type="dxa"/>
-            <w:vAlign w:val="bottom"/>
-            <w:hideMark/>
+            <w:tcW w:w="1872" w:type="dxa"/>
           </w:tcPr>
           <w:p>
-            <w:pPr>
-              <w:ind w:left="360"/>
-              <w:jc w:val="center"/>
-              <w:rPr>
-                <w:lang w:val="sr-Latn-RS"/>
-              </w:rPr>
-            </w:pPr>
-            <w:r>
-              <w:rPr>
-                <w:lang w:val="sr-Latn-RS"/>
-              </w:rPr>
-              <w:t>Labela / cilj</w:t>
-            </w:r>
+            <w:proofErr w:type="spellStart"/>
+            <w:r>
+              <w:t>Broj</w:t>
+            </w:r>
+            <w:proofErr w:type="spellEnd"/>
+            <w:r>
+              <w:t xml:space="preserve"> </w:t>
+            </w:r>
+            <w:proofErr w:type="spellStart"/>
+            <w:r>
+              <w:t>klasa</w:t>
+            </w:r>
+            <w:proofErr w:type="spellEnd"/>
           </w:p>
         </w:tc>
         <w:tc>
           <w:tcPr>
-            <w:tcW w:w="1670" w:type="dxa"/>
-            <w:vAlign w:val="bottom"/>
-            <w:hideMark/>
+            <w:tcW w:w="1872" w:type="dxa"/>
           </w:tcPr>
           <w:p>
-            <w:pPr>
-              <w:ind w:left="360"/>
-              <w:jc w:val="center"/>
-              <w:rPr>
-                <w:lang w:val="sr-Latn-RS"/>
-              </w:rPr>
-            </w:pPr>
-            <w:r>
-              <w:rPr>
-                <w:lang w:val="sr-Latn-RS"/>
-              </w:rPr>
-              <w:t>Veličina (TBD)</w:t>
-            </w:r>
+            <w:proofErr w:type="spellStart"/>
+            <w:r>
+              <w:t>Napomene</w:t>
+            </w:r>
+            <w:proofErr w:type="spellEnd"/>
+            <w:r>
+              <w:t xml:space="preserve"> (</w:t>
+            </w:r>
+            <w:proofErr w:type="spellStart"/>
+            <w:r>
+              <w:t>profilisanje</w:t>
+            </w:r>
+            <w:proofErr w:type="spellEnd"/>
+            <w:r>
+              <w:t>)</w:t>
+            </w:r>
+          </w:p>
+        </w:tc>
+      </w:tr>
+      <w:tr>
+        <w:tc>
+          <w:tcPr>
+            <w:tcW w:w="1872" w:type="dxa"/>
+          </w:tcPr>
+          <w:p>
+            <w:proofErr w:type="spellStart"/>
+            <w:r>
+              <w:t>sipakmed</w:t>
+            </w:r>
+            <w:proofErr w:type="spellEnd"/>
           </w:p>
         </w:tc>
         <w:tc>
           <w:tcPr>
-            <w:tcW w:w="1489" w:type="dxa"/>
-            <w:vAlign w:val="bottom"/>
-            <w:hideMark/>
+            <w:tcW w:w="1872" w:type="dxa"/>
           </w:tcPr>
           <w:p>
-            <w:pPr>
-              <w:ind w:left="360"/>
-              <w:jc w:val="center"/>
-              <w:rPr>
-                <w:lang w:val="sr-Latn-RS"/>
-              </w:rPr>
-            </w:pPr>
-            <w:r>
-              <w:rPr>
-                <w:lang w:val="sr-Latn-RS"/>
-              </w:rPr>
-              <w:t>Broj klasa (TBD)</w:t>
+            <w:r>
+              <w:t>image</w:t>
+            </w:r>
+          </w:p>
+        </w:tc>
+        <w:tc>
+          <w:tcPr>
+            <w:tcW w:w="1872" w:type="dxa"/>
+          </w:tcPr>
+          <w:p>
+            <w:r>
+              <w:t>5015</w:t>
+            </w:r>
+          </w:p>
+        </w:tc>
+        <w:tc>
+          <w:tcPr>
+            <w:tcW w:w="1872" w:type="dxa"/>
+          </w:tcPr>
+          <w:p>
+            <w:r>
+              <w:t>5</w:t>
+            </w:r>
+          </w:p>
+        </w:tc>
+        <w:tc>
+          <w:tcPr>
+            <w:tcW w:w="1872" w:type="dxa"/>
+          </w:tcPr>
+          <w:p>
+            <w:r>
+              <w:t xml:space="preserve">sample corrupt=0, </w:t>
+            </w:r>
+            <w:proofErr w:type="spellStart"/>
+            <w:r>
+              <w:t>dup_filenames</w:t>
+            </w:r>
+            <w:proofErr w:type="spellEnd"/>
+            <w:r>
+              <w:t>=1327</w:t>
             </w:r>
           </w:p>
         </w:tc>
       </w:tr>
       <w:tr>
-        <w:trPr>
-          <w:trHeight w:val="1097"/>
-        </w:trPr>
         <w:tc>
           <w:tcPr>
-            <w:tcW w:w="2247" w:type="dxa"/>
-            <w:vAlign w:val="center"/>
-            <w:hideMark/>
+            <w:tcW w:w="1872" w:type="dxa"/>
           </w:tcPr>
           <w:p>
-            <w:pPr>
-              <w:ind w:left="360"/>
-              <w:jc w:val="left"/>
-              <w:rPr>
-                <w:lang w:val="sr-Latn-RS"/>
-              </w:rPr>
-            </w:pPr>
-            <w:r>
-              <w:rPr>
-                <w:lang w:val="sr-Latn-RS"/>
-              </w:rPr>
-              <w:t>SipakMed (cervical)</w:t>
-            </w:r>
-          </w:p>
-          <w:p>
-            <w:pPr>
-              <w:ind w:left="360"/>
-              <w:jc w:val="left"/>
-              <w:rPr>
-                <w:lang w:val="sr-Latn-RS"/>
-              </w:rPr>
-            </w:pPr>
+            <w:r>
+              <w:t>lc25000</w:t>
+            </w:r>
           </w:p>
         </w:tc>
         <w:tc>
           <w:tcPr>
-            <w:tcW w:w="2210" w:type="dxa"/>
-            <w:vAlign w:val="center"/>
-            <w:hideMark/>
+            <w:tcW w:w="1872" w:type="dxa"/>
           </w:tcPr>
           <w:p>
-            <w:pPr>
-              <w:ind w:left="360"/>
-              <w:jc w:val="left"/>
-              <w:rPr>
-                <w:lang w:val="sr-Latn-RS"/>
-              </w:rPr>
-            </w:pPr>
-            <w:r>
-              <w:rPr>
-                <w:lang w:val="sr-Latn-RS"/>
-              </w:rPr>
-              <w:t>Klasifikacija</w:t>
+            <w:r>
+              <w:t>image</w:t>
             </w:r>
           </w:p>
         </w:tc>
         <w:tc>
           <w:tcPr>
-            <w:tcW w:w="1850" w:type="dxa"/>
-            <w:vAlign w:val="center"/>
-            <w:hideMark/>
+            <w:tcW w:w="1872" w:type="dxa"/>
           </w:tcPr>
           <w:p>
-            <w:pPr>
-              <w:ind w:left="360"/>
-              <w:jc w:val="left"/>
-              <w:rPr>
-                <w:lang w:val="sr-Latn-RS"/>
-              </w:rPr>
-            </w:pPr>
-            <w:r>
-              <w:rPr>
-                <w:lang w:val="sr-Latn-RS"/>
-              </w:rPr>
-              <w:t>Slike</w:t>
+            <w:r>
+              <w:t>25000</w:t>
             </w:r>
           </w:p>
         </w:tc>
         <w:tc>
           <w:tcPr>
-            <w:tcW w:w="2046" w:type="dxa"/>
-            <w:vAlign w:val="center"/>
-            <w:hideMark/>
+            <w:tcW w:w="1872" w:type="dxa"/>
           </w:tcPr>
           <w:p>
-            <w:pPr>
-              <w:ind w:left="360"/>
-              <w:jc w:val="left"/>
-              <w:rPr>
-                <w:lang w:val="sr-Latn-RS"/>
-              </w:rPr>
-            </w:pPr>
-            <w:r>
-              <w:rPr>
-                <w:lang w:val="sr-Latn-RS"/>
-              </w:rPr>
-              <w:t>Kategorija promene</w:t>
+            <w:r>
+              <w:t>2</w:t>
             </w:r>
           </w:p>
         </w:tc>
         <w:tc>
           <w:tcPr>
-            <w:tcW w:w="1670" w:type="dxa"/>
-            <w:vAlign w:val="center"/>
-            <w:hideMark/>
+            <w:tcW w:w="1872" w:type="dxa"/>
           </w:tcPr>
           <w:p>
-            <w:pPr>
-              <w:ind w:left="360"/>
-              <w:jc w:val="left"/>
-              <w:rPr>
-                <w:lang w:val="sr-Latn-RS"/>
-              </w:rPr>
-            </w:pPr>
-            <w:r>
-              <w:rPr>
-                <w:lang w:val="sr-Latn-RS"/>
-              </w:rPr>
-              <w:t>—</w:t>
-            </w:r>
+            <w:r>
+              <w:t xml:space="preserve">sample corrupt=0, </w:t>
+            </w:r>
+            <w:proofErr w:type="spellStart"/>
+            <w:r>
+              <w:t>dup_filenames</w:t>
+            </w:r>
+            <w:proofErr w:type="spellEnd"/>
+            <w:r>
+              <w:t>=0</w:t>
+            </w:r>
+          </w:p>
+        </w:tc>
+      </w:tr>
+      <w:tr>
+        <w:tc>
+          <w:tcPr>
+            <w:tcW w:w="1872" w:type="dxa"/>
+          </w:tcPr>
+          <w:p>
+            <w:proofErr w:type="spellStart"/>
+            <w:r>
+              <w:t>thyroid_recurrence</w:t>
+            </w:r>
+            <w:proofErr w:type="spellEnd"/>
           </w:p>
         </w:tc>
         <w:tc>
           <w:tcPr>
-            <w:tcW w:w="1489" w:type="dxa"/>
-            <w:vAlign w:val="center"/>
-            <w:hideMark/>
+            <w:tcW w:w="1872" w:type="dxa"/>
           </w:tcPr>
           <w:p>
-            <w:pPr>
-              <w:ind w:left="360"/>
-              <w:jc w:val="left"/>
-              <w:rPr>
-                <w:lang w:val="sr-Latn-RS"/>
-              </w:rPr>
-            </w:pPr>
-            <w:r>
-              <w:rPr>
-                <w:lang w:val="sr-Latn-RS"/>
-              </w:rPr>
-              <w:t>—</w:t>
-            </w:r>
-          </w:p>
-        </w:tc>
-      </w:tr>
-      <w:tr>
-        <w:trPr>
-          <w:trHeight w:val="1410"/>
-        </w:trPr>
-        <w:tc>
-          <w:tcPr>
-            <w:tcW w:w="2247" w:type="dxa"/>
-            <w:vAlign w:val="center"/>
-            <w:hideMark/>
-          </w:tcPr>
-          <w:p>
-            <w:pPr>
-              <w:ind w:left="360"/>
-              <w:jc w:val="left"/>
-              <w:rPr>
-                <w:lang w:val="sr-Latn-RS"/>
-              </w:rPr>
-            </w:pPr>
-            <w:r>
-              <w:rPr>
-                <w:lang w:val="sr-Latn-RS"/>
-              </w:rPr>
-              <w:t>LC25000 (lung+colon)</w:t>
+            <w:r>
+              <w:t>tabular</w:t>
             </w:r>
           </w:p>
         </w:tc>
         <w:tc>
           <w:tcPr>
-            <w:tcW w:w="2210" w:type="dxa"/>
-            <w:vAlign w:val="center"/>
-            <w:hideMark/>
+            <w:tcW w:w="1872" w:type="dxa"/>
           </w:tcPr>
           <w:p>
-            <w:pPr>
-              <w:ind w:left="360"/>
-              <w:jc w:val="left"/>
-              <w:rPr>
-                <w:lang w:val="sr-Latn-RS"/>
-              </w:rPr>
-            </w:pPr>
-            <w:r>
-              <w:rPr>
-                <w:lang w:val="sr-Latn-RS"/>
-              </w:rPr>
-              <w:t>Klasifikacija</w:t>
+            <w:r>
+              <w:t>383</w:t>
             </w:r>
           </w:p>
         </w:tc>
         <w:tc>
           <w:tcPr>
-            <w:tcW w:w="1850" w:type="dxa"/>
-            <w:vAlign w:val="center"/>
-            <w:hideMark/>
+            <w:tcW w:w="1872" w:type="dxa"/>
           </w:tcPr>
-          <w:p>
-            <w:pPr>
-              <w:ind w:left="360"/>
-              <w:jc w:val="left"/>
-              <w:rPr>
-                <w:lang w:val="sr-Latn-RS"/>
-              </w:rPr>
-            </w:pPr>
-            <w:r>
-              <w:rPr>
-                <w:lang w:val="sr-Latn-RS"/>
-              </w:rPr>
-              <w:t>Slike</w:t>
-            </w:r>
-          </w:p>
+          <w:p/>
         </w:tc>
         <w:tc>
           <w:tcPr>
-            <w:tcW w:w="2046" w:type="dxa"/>
-            <w:vAlign w:val="center"/>
-            <w:hideMark/>
+            <w:tcW w:w="1872" w:type="dxa"/>
           </w:tcPr>
           <w:p>
-            <w:pPr>
-              <w:ind w:left="360"/>
-              <w:jc w:val="left"/>
-              <w:rPr>
-                <w:lang w:val="sr-Latn-RS"/>
-              </w:rPr>
-            </w:pPr>
-            <w:r>
-              <w:rPr>
-                <w:lang w:val="sr-Latn-RS"/>
-              </w:rPr>
-              <w:t>Tip tkiva / patologije</w:t>
-            </w:r>
-          </w:p>
-        </w:tc>
-        <w:tc>
-          <w:tcPr>
-            <w:tcW w:w="1670" w:type="dxa"/>
-            <w:vAlign w:val="center"/>
-            <w:hideMark/>
-          </w:tcPr>
-          <w:p>
-            <w:pPr>
-              <w:ind w:left="360"/>
-              <w:jc w:val="left"/>
-              <w:rPr>
-                <w:lang w:val="sr-Latn-RS"/>
-              </w:rPr>
-            </w:pPr>
-            <w:r>
-              <w:rPr>
-                <w:lang w:val="sr-Latn-RS"/>
-              </w:rPr>
-              <w:t>—</w:t>
-            </w:r>
-          </w:p>
-        </w:tc>
-        <w:tc>
-          <w:tcPr>
-            <w:tcW w:w="1489" w:type="dxa"/>
-            <w:vAlign w:val="center"/>
-            <w:hideMark/>
-          </w:tcPr>
-          <w:p>
-            <w:pPr>
-              <w:ind w:left="360"/>
-              <w:jc w:val="left"/>
-              <w:rPr>
-                <w:lang w:val="sr-Latn-RS"/>
-              </w:rPr>
-            </w:pPr>
-            <w:r>
-              <w:rPr>
-                <w:lang w:val="sr-Latn-RS"/>
-              </w:rPr>
-              <w:t>—</w:t>
-            </w:r>
-          </w:p>
-        </w:tc>
-      </w:tr>
-      <w:tr>
-        <w:trPr>
-          <w:trHeight w:val="1079"/>
-        </w:trPr>
-        <w:tc>
-          <w:tcPr>
-            <w:tcW w:w="2247" w:type="dxa"/>
-            <w:vAlign w:val="center"/>
-            <w:hideMark/>
-          </w:tcPr>
-          <w:p>
-            <w:pPr>
-              <w:ind w:left="360"/>
-              <w:jc w:val="left"/>
-              <w:rPr>
-                <w:lang w:val="sr-Latn-RS"/>
-              </w:rPr>
-            </w:pPr>
-            <w:r>
-              <w:rPr>
-                <w:lang w:val="sr-Latn-RS"/>
-              </w:rPr>
-              <w:t>RM1000 (lung histo)</w:t>
-            </w:r>
-          </w:p>
-        </w:tc>
-        <w:tc>
-          <w:tcPr>
-            <w:tcW w:w="2210" w:type="dxa"/>
-            <w:vAlign w:val="center"/>
-            <w:hideMark/>
-          </w:tcPr>
-          <w:p>
-            <w:pPr>
-              <w:ind w:left="360"/>
-              <w:jc w:val="left"/>
-              <w:rPr>
-                <w:lang w:val="sr-Latn-RS"/>
-              </w:rPr>
-            </w:pPr>
-            <w:r>
-              <w:rPr>
-                <w:lang w:val="sr-Latn-RS"/>
-              </w:rPr>
-              <w:t>Klasifikacija</w:t>
-            </w:r>
-          </w:p>
-        </w:tc>
-        <w:tc>
-          <w:tcPr>
-            <w:tcW w:w="1850" w:type="dxa"/>
-            <w:vAlign w:val="center"/>
-            <w:hideMark/>
-          </w:tcPr>
-          <w:p>
-            <w:pPr>
-              <w:ind w:left="360"/>
-              <w:jc w:val="left"/>
-              <w:rPr>
-                <w:lang w:val="sr-Latn-RS"/>
-              </w:rPr>
-            </w:pPr>
-            <w:r>
-              <w:rPr>
-                <w:lang w:val="sr-Latn-RS"/>
-              </w:rPr>
-              <w:t>Slike</w:t>
-            </w:r>
-          </w:p>
-        </w:tc>
-        <w:tc>
-          <w:tcPr>
-            <w:tcW w:w="2046" w:type="dxa"/>
-            <w:vAlign w:val="center"/>
-            <w:hideMark/>
-          </w:tcPr>
-          <w:p>
-            <w:pPr>
-              <w:ind w:left="360"/>
-              <w:jc w:val="left"/>
-              <w:rPr>
-                <w:lang w:val="sr-Latn-RS"/>
-              </w:rPr>
-            </w:pPr>
-            <w:r>
-              <w:rPr>
-                <w:lang w:val="sr-Latn-RS"/>
-              </w:rPr>
-              <w:t>Tip tkiva / patologije</w:t>
-            </w:r>
-          </w:p>
-        </w:tc>
-        <w:tc>
-          <w:tcPr>
-            <w:tcW w:w="1670" w:type="dxa"/>
-            <w:vAlign w:val="center"/>
-            <w:hideMark/>
-          </w:tcPr>
-          <w:p>
-            <w:pPr>
-              <w:ind w:left="360"/>
-              <w:jc w:val="left"/>
-              <w:rPr>
-                <w:lang w:val="sr-Latn-RS"/>
-              </w:rPr>
-            </w:pPr>
-            <w:r>
-              <w:rPr>
-                <w:lang w:val="sr-Latn-RS"/>
-              </w:rPr>
-              <w:t>—</w:t>
-            </w:r>
-          </w:p>
-        </w:tc>
-        <w:tc>
-          <w:tcPr>
-            <w:tcW w:w="1489" w:type="dxa"/>
-            <w:vAlign w:val="center"/>
-            <w:hideMark/>
-          </w:tcPr>
-          <w:p>
-            <w:pPr>
-              <w:ind w:left="360"/>
-              <w:jc w:val="left"/>
-              <w:rPr>
-                <w:lang w:val="sr-Latn-RS"/>
-              </w:rPr>
-            </w:pPr>
-            <w:r>
-              <w:rPr>
-                <w:lang w:val="sr-Latn-RS"/>
-              </w:rPr>
-              <w:t>—</w:t>
-            </w:r>
-          </w:p>
-        </w:tc>
-      </w:tr>
-      <w:tr>
-        <w:trPr>
-          <w:trHeight w:val="1725"/>
-        </w:trPr>
-        <w:tc>
-          <w:tcPr>
-            <w:tcW w:w="2247" w:type="dxa"/>
-            <w:vAlign w:val="center"/>
-            <w:hideMark/>
-          </w:tcPr>
-          <w:p>
-            <w:pPr>
-              <w:ind w:left="360"/>
-              <w:jc w:val="left"/>
-              <w:rPr>
-                <w:lang w:val="sr-Latn-RS"/>
-              </w:rPr>
-            </w:pPr>
-            <w:r>
-              <w:rPr>
-                <w:lang w:val="sr-Latn-RS"/>
-              </w:rPr>
-              <w:t>Thyroid recurrence</w:t>
-            </w:r>
-          </w:p>
-        </w:tc>
-        <w:tc>
-          <w:tcPr>
-            <w:tcW w:w="2210" w:type="dxa"/>
-            <w:vAlign w:val="center"/>
-            <w:hideMark/>
-          </w:tcPr>
-          <w:p>
-            <w:pPr>
-              <w:ind w:left="360"/>
-              <w:jc w:val="left"/>
-              <w:rPr>
-                <w:lang w:val="sr-Latn-RS"/>
-              </w:rPr>
-            </w:pPr>
-            <w:r>
-              <w:rPr>
-                <w:lang w:val="sr-Latn-RS"/>
-              </w:rPr>
-              <w:t>Klasifikacija</w:t>
-            </w:r>
-          </w:p>
-        </w:tc>
-        <w:tc>
-          <w:tcPr>
-            <w:tcW w:w="1850" w:type="dxa"/>
-            <w:vAlign w:val="center"/>
-            <w:hideMark/>
-          </w:tcPr>
-          <w:p>
-            <w:pPr>
-              <w:ind w:left="360"/>
-              <w:jc w:val="left"/>
-              <w:rPr>
-                <w:lang w:val="sr-Latn-RS"/>
-              </w:rPr>
-            </w:pPr>
-            <w:r>
-              <w:rPr>
-                <w:lang w:val="sr-Latn-RS"/>
-              </w:rPr>
-              <w:t>Tabular</w:t>
-            </w:r>
-          </w:p>
-        </w:tc>
-        <w:tc>
-          <w:tcPr>
-            <w:tcW w:w="2046" w:type="dxa"/>
-            <w:vAlign w:val="center"/>
-            <w:hideMark/>
-          </w:tcPr>
-          <w:p>
-            <w:pPr>
-              <w:ind w:left="360"/>
-              <w:jc w:val="left"/>
-              <w:rPr>
-                <w:lang w:val="sr-Latn-RS"/>
-              </w:rPr>
-            </w:pPr>
-            <w:r>
-              <w:rPr>
-                <w:lang w:val="sr-Latn-RS"/>
-              </w:rPr>
-              <w:t>Recurrence (da/ne)</w:t>
-            </w:r>
-          </w:p>
-        </w:tc>
-        <w:tc>
-          <w:tcPr>
-            <w:tcW w:w="1670" w:type="dxa"/>
-            <w:vAlign w:val="center"/>
-            <w:hideMark/>
-          </w:tcPr>
-          <w:p>
-            <w:pPr>
-              <w:ind w:left="360"/>
-              <w:jc w:val="left"/>
-              <w:rPr>
-                <w:lang w:val="sr-Latn-RS"/>
-              </w:rPr>
-            </w:pPr>
-            <w:r>
-              <w:rPr>
-                <w:lang w:val="sr-Latn-RS"/>
-              </w:rPr>
-              <w:t>—</w:t>
-            </w:r>
-          </w:p>
-        </w:tc>
-        <w:tc>
-          <w:tcPr>
-            <w:tcW w:w="1489" w:type="dxa"/>
-            <w:vAlign w:val="center"/>
-            <w:hideMark/>
-          </w:tcPr>
-          <w:p>
-            <w:pPr>
-              <w:ind w:left="360"/>
-              <w:jc w:val="left"/>
-              <w:rPr>
-                <w:lang w:val="sr-Latn-RS"/>
-              </w:rPr>
-            </w:pPr>
-            <w:r>
-              <w:rPr>
-                <w:lang w:val="sr-Latn-RS"/>
-              </w:rPr>
-              <w:t>—</w:t>
+            <w:r>
+              <w:t xml:space="preserve">cols=17, </w:t>
+            </w:r>
+            <w:proofErr w:type="spellStart"/>
+            <w:r>
+              <w:t>missing_total</w:t>
+            </w:r>
+            <w:proofErr w:type="spellEnd"/>
+            <w:r>
+              <w:t xml:space="preserve">=0, </w:t>
+            </w:r>
+            <w:proofErr w:type="spellStart"/>
+            <w:r>
+              <w:t>dup_rows</w:t>
+            </w:r>
+            <w:proofErr w:type="spellEnd"/>
+            <w:r>
+              <w:t>=19</w:t>
             </w:r>
           </w:p>
         </w:tc>
       </w:tr>
     </w:tbl>
-    <w:p>
-      <w:pPr>
-        <w:ind w:left="360"/>
-        <w:rPr>
-          <w:lang w:val="sr-Latn-RS"/>
-        </w:rPr>
-      </w:pPr>
-      <w:r>
-        <w:rPr>
-          <w:lang w:val="sr-Latn-RS"/>
-        </w:rPr>
-        <w:t>Tabela 2.1 prikazuje pregled korišćenih skupova podataka i osnovne karakteristike. Tačne brojnosti i distribucije biće dopunjene nakon profilisanja u okviru pipeline-a.</w:t>
-      </w:r>
-    </w:p>
+    <w:p/>
     <w:p>
       <w:pPr>
         <w:ind w:firstLine="360"/>
@@ -2117,15 +1675,7 @@
           <w:szCs w:val="18"/>
           <w:lang w:val="sr-Latn-RS"/>
         </w:rPr>
-        <w:t>Differentiated Thyroid Cancer Recurrence:</w:t>
-      </w:r>
-      <w:r>
-        <w:rPr>
-          <w:sz w:val="18"/>
-          <w:szCs w:val="18"/>
-          <w:lang w:val="sr-Latn-RS"/>
-        </w:rPr>
-        <w:t xml:space="preserve"> </w:t>
+        <w:t xml:space="preserve">Differentiated Thyroid Cancer Recurrence: </w:t>
       </w:r>
     </w:p>
     <w:p>
@@ -2149,13 +1699,30 @@
     </w:p>
     <w:p>
       <w:pPr>
+        <w:jc w:val="left"/>
+        <w:rPr>
+          <w:rFonts w:eastAsiaTheme="majorEastAsia" w:cstheme="majorBidi"/>
+          <w:color w:val="000000" w:themeColor="text1"/>
+          <w:sz w:val="32"/>
+          <w:szCs w:val="32"/>
+          <w:lang w:val="sr-Latn-RS"/>
+        </w:rPr>
+      </w:pPr>
+      <w:bookmarkStart w:id="6" w:name="_Toc220397277"/>
+      <w:r>
+        <w:rPr>
+          <w:lang w:val="sr-Latn-RS"/>
+        </w:rPr>
+        <w:br w:type="page"/>
+      </w:r>
+    </w:p>
+    <w:p>
+      <w:pPr>
         <w:pStyle w:val="Heading2"/>
-        <w:ind w:firstLine="360"/>
-        <w:rPr>
-          <w:lang w:val="sr-Latn-RS"/>
-        </w:rPr>
-      </w:pPr>
-      <w:bookmarkStart w:id="6" w:name="_Toc220397277"/>
+        <w:rPr>
+          <w:lang w:val="sr-Latn-RS"/>
+        </w:rPr>
+      </w:pPr>
       <w:r>
         <w:rPr>
           <w:lang w:val="sr-Latn-RS"/>
@@ -2167,7 +1734,6 @@
     </w:p>
     <w:p>
       <w:pPr>
-        <w:ind w:left="360"/>
         <w:rPr>
           <w:lang w:val="sr-Latn-RS"/>
         </w:rPr>
@@ -2181,7 +1747,6 @@
     </w:p>
     <w:p>
       <w:pPr>
-        <w:ind w:left="360"/>
         <w:rPr>
           <w:lang w:val="sr-Latn-RS"/>
         </w:rPr>
@@ -2200,6 +1765,7 @@
           <w:ilvl w:val="0"/>
           <w:numId w:val="5"/>
         </w:numPr>
+        <w:ind w:left="720"/>
         <w:rPr>
           <w:lang w:val="sr-Latn-RS"/>
         </w:rPr>
@@ -2218,6 +1784,7 @@
           <w:ilvl w:val="0"/>
           <w:numId w:val="5"/>
         </w:numPr>
+        <w:ind w:left="720"/>
         <w:rPr>
           <w:lang w:val="sr-Latn-RS"/>
         </w:rPr>
@@ -2236,6 +1803,7 @@
           <w:ilvl w:val="0"/>
           <w:numId w:val="5"/>
         </w:numPr>
+        <w:ind w:left="720"/>
         <w:rPr>
           <w:lang w:val="sr-Latn-RS"/>
         </w:rPr>
@@ -2254,6 +1822,7 @@
           <w:ilvl w:val="0"/>
           <w:numId w:val="5"/>
         </w:numPr>
+        <w:ind w:left="720"/>
         <w:rPr>
           <w:lang w:val="sr-Latn-RS"/>
         </w:rPr>
@@ -2293,159 +1862,366 @@
       </w:r>
     </w:p>
     <w:p>
+      <w:r>
+        <w:rPr>
+          <w:noProof/>
+        </w:rPr>
+        <w:drawing>
+          <wp:inline distT="0" distB="0" distL="0" distR="0" wp14:anchorId="7EBDCC8E" wp14:editId="525D5ED8">
+            <wp:extent cx="5669280" cy="4251960"/>
+            <wp:effectExtent l="0" t="0" r="0" b="0"/>
+            <wp:docPr id="1" name="Picture 1"/>
+            <wp:cNvGraphicFramePr>
+              <a:graphicFrameLocks xmlns:a="http://schemas.openxmlformats.org/drawingml/2006/main" noChangeAspect="1"/>
+            </wp:cNvGraphicFramePr>
+            <a:graphic xmlns:a="http://schemas.openxmlformats.org/drawingml/2006/main">
+              <a:graphicData uri="http://schemas.openxmlformats.org/drawingml/2006/picture">
+                <pic:pic xmlns:pic="http://schemas.openxmlformats.org/drawingml/2006/picture">
+                  <pic:nvPicPr>
+                    <pic:cNvPr id="0" name="class_distribution sipakmed.png"/>
+                    <pic:cNvPicPr/>
+                  </pic:nvPicPr>
+                  <pic:blipFill>
+                    <a:blip r:embed="rId15"/>
+                    <a:stretch>
+                      <a:fillRect/>
+                    </a:stretch>
+                  </pic:blipFill>
+                  <pic:spPr>
+                    <a:xfrm>
+                      <a:off x="0" y="0"/>
+                      <a:ext cx="5669280" cy="4251960"/>
+                    </a:xfrm>
+                    <a:prstGeom prst="rect">
+                      <a:avLst/>
+                    </a:prstGeom>
+                  </pic:spPr>
+                </pic:pic>
+              </a:graphicData>
+            </a:graphic>
+          </wp:inline>
+        </w:drawing>
+      </w:r>
+    </w:p>
+    <w:p>
+      <w:pPr>
+        <w:jc w:val="center"/>
+      </w:pPr>
+      <w:proofErr w:type="spellStart"/>
+      <w:r>
+        <w:rPr>
+          <w:i/>
+        </w:rPr>
+        <w:t>Slika</w:t>
+      </w:r>
+      <w:proofErr w:type="spellEnd"/>
+      <w:r>
+        <w:rPr>
+          <w:i/>
+        </w:rPr>
+        <w:t xml:space="preserve"> 2.1: </w:t>
+      </w:r>
+      <w:proofErr w:type="spellStart"/>
+      <w:r>
+        <w:rPr>
+          <w:i/>
+        </w:rPr>
+        <w:t>SipakMed</w:t>
+      </w:r>
+      <w:proofErr w:type="spellEnd"/>
+      <w:r>
+        <w:rPr>
+          <w:i/>
+        </w:rPr>
+        <w:t xml:space="preserve"> – </w:t>
+      </w:r>
+      <w:proofErr w:type="spellStart"/>
+      <w:r>
+        <w:rPr>
+          <w:i/>
+        </w:rPr>
+        <w:t>raspodela</w:t>
+      </w:r>
+      <w:proofErr w:type="spellEnd"/>
+      <w:r>
+        <w:rPr>
+          <w:i/>
+        </w:rPr>
+        <w:t xml:space="preserve"> </w:t>
+      </w:r>
+      <w:proofErr w:type="spellStart"/>
+      <w:r>
+        <w:rPr>
+          <w:i/>
+        </w:rPr>
+        <w:t>klasa</w:t>
+      </w:r>
+      <w:proofErr w:type="spellEnd"/>
+      <w:r>
+        <w:rPr>
+          <w:i/>
+        </w:rPr>
+        <w:t>.</w:t>
+      </w:r>
+    </w:p>
+    <w:p>
+      <w:r>
+        <w:rPr>
+          <w:i/>
+          <w:lang w:val="sr-Latn-RS"/>
+        </w:rPr>
+        <w:br w:type="page"/>
+      </w:r>
+      <w:r>
+        <w:rPr>
+          <w:noProof/>
+        </w:rPr>
+        <w:lastRenderedPageBreak/>
+        <w:drawing>
+          <wp:inline distT="0" distB="0" distL="0" distR="0" wp14:anchorId="0685973B" wp14:editId="4E0763D0">
+            <wp:extent cx="5669280" cy="4251960"/>
+            <wp:effectExtent l="0" t="0" r="0" b="0"/>
+            <wp:docPr id="2" name="Picture 2"/>
+            <wp:cNvGraphicFramePr>
+              <a:graphicFrameLocks xmlns:a="http://schemas.openxmlformats.org/drawingml/2006/main" noChangeAspect="1"/>
+            </wp:cNvGraphicFramePr>
+            <a:graphic xmlns:a="http://schemas.openxmlformats.org/drawingml/2006/main">
+              <a:graphicData uri="http://schemas.openxmlformats.org/drawingml/2006/picture">
+                <pic:pic xmlns:pic="http://schemas.openxmlformats.org/drawingml/2006/picture">
+                  <pic:nvPicPr>
+                    <pic:cNvPr id="0" name="width_hist sipakmed.png"/>
+                    <pic:cNvPicPr/>
+                  </pic:nvPicPr>
+                  <pic:blipFill>
+                    <a:blip r:embed="rId16"/>
+                    <a:stretch>
+                      <a:fillRect/>
+                    </a:stretch>
+                  </pic:blipFill>
+                  <pic:spPr>
+                    <a:xfrm>
+                      <a:off x="0" y="0"/>
+                      <a:ext cx="5669280" cy="4251960"/>
+                    </a:xfrm>
+                    <a:prstGeom prst="rect">
+                      <a:avLst/>
+                    </a:prstGeom>
+                  </pic:spPr>
+                </pic:pic>
+              </a:graphicData>
+            </a:graphic>
+          </wp:inline>
+        </w:drawing>
+      </w:r>
+    </w:p>
+    <w:p>
+      <w:pPr>
+        <w:jc w:val="center"/>
+        <w:rPr>
+          <w:i/>
+        </w:rPr>
+      </w:pPr>
+      <w:proofErr w:type="spellStart"/>
+      <w:r>
+        <w:rPr>
+          <w:i/>
+        </w:rPr>
+        <w:t>Slika</w:t>
+      </w:r>
+      <w:proofErr w:type="spellEnd"/>
+      <w:r>
+        <w:rPr>
+          <w:i/>
+        </w:rPr>
+        <w:t xml:space="preserve"> 2.2: </w:t>
+      </w:r>
+      <w:proofErr w:type="spellStart"/>
+      <w:r>
+        <w:rPr>
+          <w:i/>
+        </w:rPr>
+        <w:t>SipakMed</w:t>
+      </w:r>
+      <w:proofErr w:type="spellEnd"/>
+      <w:r>
+        <w:rPr>
+          <w:i/>
+        </w:rPr>
+        <w:t xml:space="preserve"> – </w:t>
+      </w:r>
+      <w:proofErr w:type="spellStart"/>
+      <w:r>
+        <w:rPr>
+          <w:i/>
+        </w:rPr>
+        <w:t>distribucija</w:t>
+      </w:r>
+      <w:proofErr w:type="spellEnd"/>
+      <w:r>
+        <w:rPr>
+          <w:i/>
+        </w:rPr>
+        <w:t xml:space="preserve"> </w:t>
+      </w:r>
+      <w:proofErr w:type="spellStart"/>
+      <w:r>
+        <w:rPr>
+          <w:i/>
+        </w:rPr>
+        <w:t>širine</w:t>
+      </w:r>
+      <w:proofErr w:type="spellEnd"/>
+      <w:r>
+        <w:rPr>
+          <w:i/>
+        </w:rPr>
+        <w:t xml:space="preserve"> (</w:t>
+      </w:r>
+      <w:proofErr w:type="spellStart"/>
+      <w:r>
+        <w:rPr>
+          <w:i/>
+        </w:rPr>
+        <w:t>uzorak</w:t>
+      </w:r>
+      <w:proofErr w:type="spellEnd"/>
+      <w:r>
+        <w:rPr>
+          <w:i/>
+        </w:rPr>
+        <w:t>).</w:t>
+      </w:r>
+    </w:p>
+    <w:p>
+      <w:r>
+        <w:rPr>
+          <w:noProof/>
+        </w:rPr>
+        <w:lastRenderedPageBreak/>
+        <w:drawing>
+          <wp:inline distT="0" distB="0" distL="0" distR="0" wp14:anchorId="0D771531" wp14:editId="2C74B857">
+            <wp:extent cx="5669280" cy="4251960"/>
+            <wp:effectExtent l="0" t="0" r="0" b="0"/>
+            <wp:docPr id="3" name="Picture 3"/>
+            <wp:cNvGraphicFramePr>
+              <a:graphicFrameLocks xmlns:a="http://schemas.openxmlformats.org/drawingml/2006/main" noChangeAspect="1"/>
+            </wp:cNvGraphicFramePr>
+            <a:graphic xmlns:a="http://schemas.openxmlformats.org/drawingml/2006/main">
+              <a:graphicData uri="http://schemas.openxmlformats.org/drawingml/2006/picture">
+                <pic:pic xmlns:pic="http://schemas.openxmlformats.org/drawingml/2006/picture">
+                  <pic:nvPicPr>
+                    <pic:cNvPr id="0" name="height_hist  sipakmed.png"/>
+                    <pic:cNvPicPr/>
+                  </pic:nvPicPr>
+                  <pic:blipFill>
+                    <a:blip r:embed="rId17"/>
+                    <a:stretch>
+                      <a:fillRect/>
+                    </a:stretch>
+                  </pic:blipFill>
+                  <pic:spPr>
+                    <a:xfrm>
+                      <a:off x="0" y="0"/>
+                      <a:ext cx="5669280" cy="4251960"/>
+                    </a:xfrm>
+                    <a:prstGeom prst="rect">
+                      <a:avLst/>
+                    </a:prstGeom>
+                  </pic:spPr>
+                </pic:pic>
+              </a:graphicData>
+            </a:graphic>
+          </wp:inline>
+        </w:drawing>
+      </w:r>
+    </w:p>
+    <w:p>
+      <w:pPr>
+        <w:jc w:val="center"/>
+      </w:pPr>
+      <w:proofErr w:type="spellStart"/>
+      <w:r>
+        <w:rPr>
+          <w:i/>
+        </w:rPr>
+        <w:t>Slika</w:t>
+      </w:r>
+      <w:proofErr w:type="spellEnd"/>
+      <w:r>
+        <w:rPr>
+          <w:i/>
+        </w:rPr>
+        <w:t xml:space="preserve"> 2.3: </w:t>
+      </w:r>
+      <w:proofErr w:type="spellStart"/>
+      <w:r>
+        <w:rPr>
+          <w:i/>
+        </w:rPr>
+        <w:t>SipakMed</w:t>
+      </w:r>
+      <w:proofErr w:type="spellEnd"/>
+      <w:r>
+        <w:rPr>
+          <w:i/>
+        </w:rPr>
+        <w:t xml:space="preserve"> – </w:t>
+      </w:r>
+      <w:proofErr w:type="spellStart"/>
+      <w:r>
+        <w:rPr>
+          <w:i/>
+        </w:rPr>
+        <w:t>distribucija</w:t>
+      </w:r>
+      <w:proofErr w:type="spellEnd"/>
+      <w:r>
+        <w:rPr>
+          <w:i/>
+        </w:rPr>
+        <w:t xml:space="preserve"> </w:t>
+      </w:r>
+      <w:proofErr w:type="spellStart"/>
+      <w:r>
+        <w:rPr>
+          <w:i/>
+        </w:rPr>
+        <w:t>visine</w:t>
+      </w:r>
+      <w:proofErr w:type="spellEnd"/>
+      <w:r>
+        <w:rPr>
+          <w:i/>
+        </w:rPr>
+        <w:t xml:space="preserve"> (</w:t>
+      </w:r>
+      <w:proofErr w:type="spellStart"/>
+      <w:r>
+        <w:rPr>
+          <w:i/>
+        </w:rPr>
+        <w:t>uzorak</w:t>
+      </w:r>
+      <w:proofErr w:type="spellEnd"/>
+      <w:r>
+        <w:rPr>
+          <w:i/>
+        </w:rPr>
+        <w:t>).</w:t>
+      </w:r>
+    </w:p>
+    <w:p>
+      <w:pPr>
+        <w:jc w:val="center"/>
+      </w:pPr>
+    </w:p>
+    <w:p>
       <w:pPr>
         <w:jc w:val="left"/>
         <w:rPr>
           <w:i/>
-          <w:lang w:val="sr-Latn-RS"/>
-        </w:rPr>
-      </w:pPr>
-      <w:r>
-        <w:rPr>
-          <w:i/>
-          <w:lang w:val="sr-Latn-RS"/>
-        </w:rPr>
-        <w:br w:type="page"/>
-      </w:r>
-    </w:p>
-    <w:p>
-      <w:pPr>
-        <w:pStyle w:val="Heading2"/>
-        <w:ind w:firstLine="360"/>
-        <w:rPr>
-          <w:lang w:val="sr-Latn-RS"/>
-        </w:rPr>
-      </w:pPr>
-      <w:bookmarkStart w:id="7" w:name="_Toc220397278"/>
-      <w:r>
-        <w:rPr>
-          <w:lang w:val="sr-Latn-RS"/>
-        </w:rPr>
-        <w:lastRenderedPageBreak/>
-        <w:t>2.2 LC25000 (lung+colon)</w:t>
-      </w:r>
-      <w:bookmarkEnd w:id="7"/>
-    </w:p>
-    <w:p>
-      <w:pPr>
-        <w:ind w:left="360"/>
-        <w:rPr>
-          <w:lang w:val="sr-Latn-RS"/>
-        </w:rPr>
-      </w:pPr>
-      <w:r>
-        <w:rPr>
-          <w:lang w:val="sr-Latn-RS"/>
-        </w:rPr>
-        <w:t>LC25000 je skup histopatoloških slika povezanih sa tkivima pluća i debelog creva. U praksi se koristi za klasifikaciju više kategorija, gde svaka kategorija predstavlja određeni tip tkiva ili patološku promenu.</w:t>
-      </w:r>
-    </w:p>
-    <w:p>
-      <w:pPr>
-        <w:ind w:left="360"/>
-        <w:rPr>
-          <w:lang w:val="sr-Latn-RS"/>
-        </w:rPr>
-      </w:pPr>
-      <w:r>
-        <w:rPr>
-          <w:lang w:val="sr-Latn-RS"/>
-        </w:rPr>
-        <w:t>Za potrebe ovog rada, fokus je na ponovljivom procesu rada: validacija strukture foldera, brojanje uzoraka po klasama, analiza rezolucija i standardizacija formata ulaza. Posebna pažnja biće posvećena eventualnim duplikatima i potencijalnom curenju podataka (data leakage) pri podeli na trening i test skup.</w:t>
-      </w:r>
-    </w:p>
-    <w:p>
-      <w:pPr>
-        <w:ind w:left="360"/>
-        <w:rPr>
-          <w:i/>
-          <w:lang w:val="sr-Latn-RS"/>
-        </w:rPr>
-      </w:pPr>
-      <w:r>
-        <w:rPr>
-          <w:i/>
-          <w:lang w:val="sr-Latn-RS"/>
-        </w:rPr>
-        <w:t>Slika 2.2: Primeri histopatoloških slika iz skupa LC25000 (dodati nakon pripreme podataka).</w:t>
-      </w:r>
-    </w:p>
-    <w:p>
-      <w:pPr>
-        <w:jc w:val="left"/>
-        <w:rPr>
-          <w:i/>
-          <w:lang w:val="sr-Latn-RS"/>
-        </w:rPr>
-      </w:pPr>
-      <w:r>
-        <w:rPr>
-          <w:i/>
-          <w:lang w:val="sr-Latn-RS"/>
-        </w:rPr>
-        <w:br w:type="page"/>
-      </w:r>
-    </w:p>
-    <w:p>
-      <w:pPr>
-        <w:pStyle w:val="Heading2"/>
-        <w:ind w:firstLine="360"/>
-        <w:rPr>
-          <w:lang w:val="sr-Latn-RS"/>
-        </w:rPr>
-      </w:pPr>
-      <w:bookmarkStart w:id="8" w:name="_Toc220397279"/>
-      <w:r>
-        <w:rPr>
-          <w:lang w:val="sr-Latn-RS"/>
-        </w:rPr>
-        <w:lastRenderedPageBreak/>
-        <w:t>2.3 RM1000 (lung histo)</w:t>
-      </w:r>
-      <w:bookmarkEnd w:id="8"/>
-    </w:p>
-    <w:p>
-      <w:pPr>
-        <w:ind w:left="360"/>
-        <w:rPr>
-          <w:lang w:val="sr-Latn-RS"/>
-        </w:rPr>
-      </w:pPr>
-      <w:r>
-        <w:rPr>
-          <w:lang w:val="sr-Latn-RS"/>
-        </w:rPr>
-        <w:t>RM1000 predstavlja manji skup histopatoloških slika, pogodan za brze eksperimente i testiranje pipeline-a. Manji obim omogućava brže iteracije pri razvoju profilisanja, QC pravila i baseline modela.</w:t>
-      </w:r>
-    </w:p>
-    <w:p>
-      <w:pPr>
-        <w:ind w:left="360"/>
-        <w:rPr>
-          <w:lang w:val="sr-Latn-RS"/>
-        </w:rPr>
-      </w:pPr>
-      <w:r>
-        <w:rPr>
-          <w:lang w:val="sr-Latn-RS"/>
-        </w:rPr>
-        <w:t>U evaluaciji će se RM1000 koristiti kao dodatni test stabilnosti pristupa, posebno u scenarijima gde je broj uzoraka ograničen i gde postoji veći rizik od preučenja (overfitting).</w:t>
-      </w:r>
-    </w:p>
-    <w:p>
-      <w:pPr>
-        <w:ind w:left="360"/>
-        <w:rPr>
-          <w:lang w:val="sr-Latn-RS"/>
-        </w:rPr>
-      </w:pPr>
-      <w:r>
-        <w:rPr>
-          <w:i/>
-          <w:lang w:val="sr-Latn-RS"/>
-        </w:rPr>
-        <w:t>Slika 2.3: Primeri slika iz skupa RM1000 (dodati nakon pripreme podataka).</w:t>
-      </w:r>
+        </w:rPr>
+      </w:pPr>
     </w:p>
     <w:p>
       <w:pPr>
@@ -2458,6 +2234,201 @@
           <w:lang w:val="sr-Latn-RS"/>
         </w:rPr>
       </w:pPr>
+      <w:bookmarkStart w:id="7" w:name="_Toc220397278"/>
+      <w:r>
+        <w:rPr>
+          <w:lang w:val="sr-Latn-RS"/>
+        </w:rPr>
+        <w:br w:type="page"/>
+      </w:r>
+    </w:p>
+    <w:p>
+      <w:pPr>
+        <w:pStyle w:val="Heading2"/>
+        <w:rPr>
+          <w:lang w:val="sr-Latn-RS"/>
+        </w:rPr>
+      </w:pPr>
+      <w:r>
+        <w:rPr>
+          <w:lang w:val="sr-Latn-RS"/>
+        </w:rPr>
+        <w:lastRenderedPageBreak/>
+        <w:t>2.2 LC25000 (lung+colon)</w:t>
+      </w:r>
+      <w:bookmarkEnd w:id="7"/>
+    </w:p>
+    <w:p>
+      <w:pPr>
+        <w:rPr>
+          <w:lang w:val="sr-Latn-RS"/>
+        </w:rPr>
+      </w:pPr>
+      <w:r>
+        <w:rPr>
+          <w:lang w:val="sr-Latn-RS"/>
+        </w:rPr>
+        <w:t>LC25000 je skup histopatoloških slika povezanih sa tkivima pluća i debelog creva. U praksi se koristi za klasifikaciju više kategorija, gde svaka kategorija predstavlja određeni tip tkiva ili patološku promenu.</w:t>
+      </w:r>
+    </w:p>
+    <w:p>
+      <w:pPr>
+        <w:rPr>
+          <w:lang w:val="sr-Latn-RS"/>
+        </w:rPr>
+      </w:pPr>
+      <w:r>
+        <w:rPr>
+          <w:lang w:val="sr-Latn-RS"/>
+        </w:rPr>
+        <w:t>Za potrebe ovog rada, fokus je na ponovljivom procesu rada: validacija strukture foldera, brojanje uzoraka po klasama, analiza rezolucija i standardizacija formata ulaza. Posebna pažnja biće posvećena eventualnim duplikatima i potencijalnom curenju podataka (data leakage) pri podeli na trening i test skup.</w:t>
+      </w:r>
+    </w:p>
+    <w:p>
+      <w:r>
+        <w:rPr>
+          <w:noProof/>
+        </w:rPr>
+        <w:drawing>
+          <wp:inline distT="0" distB="0" distL="0" distR="0" wp14:anchorId="6AE89374" wp14:editId="776DC1C6">
+            <wp:extent cx="5669280" cy="4251960"/>
+            <wp:effectExtent l="0" t="0" r="0" b="0"/>
+            <wp:docPr id="4" name="Picture 4"/>
+            <wp:cNvGraphicFramePr>
+              <a:graphicFrameLocks xmlns:a="http://schemas.openxmlformats.org/drawingml/2006/main" noChangeAspect="1"/>
+            </wp:cNvGraphicFramePr>
+            <a:graphic xmlns:a="http://schemas.openxmlformats.org/drawingml/2006/main">
+              <a:graphicData uri="http://schemas.openxmlformats.org/drawingml/2006/picture">
+                <pic:pic xmlns:pic="http://schemas.openxmlformats.org/drawingml/2006/picture">
+                  <pic:nvPicPr>
+                    <pic:cNvPr id="0" name="class_distribution lc25000.png"/>
+                    <pic:cNvPicPr/>
+                  </pic:nvPicPr>
+                  <pic:blipFill>
+                    <a:blip r:embed="rId18"/>
+                    <a:stretch>
+                      <a:fillRect/>
+                    </a:stretch>
+                  </pic:blipFill>
+                  <pic:spPr>
+                    <a:xfrm>
+                      <a:off x="0" y="0"/>
+                      <a:ext cx="5669280" cy="4251960"/>
+                    </a:xfrm>
+                    <a:prstGeom prst="rect">
+                      <a:avLst/>
+                    </a:prstGeom>
+                  </pic:spPr>
+                </pic:pic>
+              </a:graphicData>
+            </a:graphic>
+          </wp:inline>
+        </w:drawing>
+      </w:r>
+    </w:p>
+    <w:p>
+      <w:pPr>
+        <w:jc w:val="center"/>
+        <w:rPr>
+          <w:lang w:val="it-IT"/>
+        </w:rPr>
+      </w:pPr>
+      <w:r>
+        <w:rPr>
+          <w:i/>
+          <w:lang w:val="it-IT"/>
+        </w:rPr>
+        <w:t>Slika 2.4: LC25000 – raspodela klasa (lung vs. colon).</w:t>
+      </w:r>
+    </w:p>
+    <w:p>
+      <w:pPr>
+        <w:jc w:val="left"/>
+        <w:rPr>
+          <w:i/>
+          <w:lang w:val="sr-Latn-RS"/>
+        </w:rPr>
+      </w:pPr>
+      <w:r>
+        <w:rPr>
+          <w:i/>
+          <w:lang w:val="sr-Latn-RS"/>
+        </w:rPr>
+        <w:br w:type="page"/>
+      </w:r>
+    </w:p>
+    <w:p>
+      <w:pPr>
+        <w:pStyle w:val="Heading2"/>
+        <w:ind w:firstLine="360"/>
+        <w:rPr>
+          <w:lang w:val="sr-Latn-RS"/>
+        </w:rPr>
+      </w:pPr>
+      <w:bookmarkStart w:id="8" w:name="_Toc220397279"/>
+      <w:r>
+        <w:rPr>
+          <w:lang w:val="sr-Latn-RS"/>
+        </w:rPr>
+        <w:lastRenderedPageBreak/>
+        <w:t>2.3 RM1000 (lung histo)</w:t>
+      </w:r>
+      <w:bookmarkEnd w:id="8"/>
+    </w:p>
+    <w:p>
+      <w:pPr>
+        <w:ind w:left="360"/>
+        <w:rPr>
+          <w:lang w:val="sr-Latn-RS"/>
+        </w:rPr>
+      </w:pPr>
+      <w:r>
+        <w:rPr>
+          <w:lang w:val="sr-Latn-RS"/>
+        </w:rPr>
+        <w:t>RM1000 predstavlja manji skup histopatoloških slika, pogodan za brze eksperimente i testiranje pipeline-a. Manji obim omogućava brže iteracije pri razvoju profilisanja, QC pravila i baseline modela.</w:t>
+      </w:r>
+    </w:p>
+    <w:p>
+      <w:pPr>
+        <w:ind w:left="360"/>
+        <w:rPr>
+          <w:lang w:val="sr-Latn-RS"/>
+        </w:rPr>
+      </w:pPr>
+      <w:r>
+        <w:rPr>
+          <w:lang w:val="sr-Latn-RS"/>
+        </w:rPr>
+        <w:t>U evaluaciji će se RM1000 koristiti kao dodatni test stabilnosti pristupa, posebno u scenarijima gde je broj uzoraka ograničen i gde postoji veći rizik od preučenja (overfitting).</w:t>
+      </w:r>
+    </w:p>
+    <w:p>
+      <w:pPr>
+        <w:ind w:left="360"/>
+        <w:rPr>
+          <w:lang w:val="sr-Latn-RS"/>
+        </w:rPr>
+      </w:pPr>
+      <w:r>
+        <w:rPr>
+          <w:i/>
+          <w:lang w:val="sr-Latn-RS"/>
+        </w:rPr>
+        <w:t>Slika 2.3: Primeri slika iz skupa RM1000 (dodati nakon pripreme podataka).</w:t>
+      </w:r>
+    </w:p>
+    <w:p>
+      <w:pPr>
+        <w:jc w:val="left"/>
+        <w:rPr>
+          <w:rFonts w:eastAsiaTheme="majorEastAsia" w:cstheme="majorBidi"/>
+          <w:color w:val="000000" w:themeColor="text1"/>
+          <w:sz w:val="32"/>
+          <w:szCs w:val="32"/>
+          <w:lang w:val="sr-Latn-RS"/>
+        </w:rPr>
+      </w:pPr>
       <w:r>
         <w:rPr>
           <w:lang w:val="sr-Latn-RS"/>
@@ -2530,7 +2501,7 @@
       <w:pPr>
         <w:ind w:left="360"/>
         <w:rPr>
-          <w:lang w:val="sr-Latn-RS"/>
+          <w:lang w:val="it-IT"/>
         </w:rPr>
       </w:pPr>
     </w:p>
@@ -2550,7 +2521,7 @@
       </w:pPr>
     </w:p>
     <w:sectPr>
-      <w:footerReference w:type="first" r:id="rId15"/>
+      <w:footerReference w:type="first" r:id="rId19"/>
       <w:pgSz w:w="12240" w:h="15840"/>
       <w:pgMar w:top="1440" w:right="1440" w:bottom="1440" w:left="1440" w:header="708" w:footer="708" w:gutter="0"/>
       <w:cols w:space="708"/>

</xml_diff>